<commit_message>
Matej: 1. Po kliknutí na „správa“ automaticky presmerovať na platby -> zrušiť administration_view - DONE
</commit_message>
<xml_diff>
--- a/documentation/Matej.docx
+++ b/documentation/Matej.docx
@@ -4,7 +4,7 @@
   <w:body>
     <w:p>
       <w:pPr>
-        <w:pStyle w:val="Nadpis1"/>
+        <w:pStyle w:val="Heading1"/>
       </w:pPr>
       <w:r>
         <w:t>Matej</w:t>
@@ -12,31 +12,58 @@
     </w:p>
     <w:p>
       <w:pPr>
-        <w:pStyle w:val="Odstavecseseznamem"/>
+        <w:pStyle w:val="ListParagraph"/>
         <w:numPr>
           <w:ilvl w:val="0"/>
           <w:numId w:val="1"/>
         </w:numPr>
-      </w:pPr>
-      <w:r>
+        <w:rPr>
+          <w:highlight w:val="yellow"/>
+        </w:rPr>
+      </w:pPr>
+      <w:r>
+        <w:rPr>
+          <w:highlight w:val="yellow"/>
+        </w:rPr>
         <w:t>Po kliknutí na „správa“ automaticky presmerovať na platby</w:t>
       </w:r>
     </w:p>
     <w:p>
       <w:pPr>
-        <w:pStyle w:val="Odstavecseseznamem"/>
+        <w:pStyle w:val="ListParagraph"/>
         <w:numPr>
           <w:ilvl w:val="1"/>
           <w:numId w:val="1"/>
         </w:numPr>
-      </w:pPr>
-      <w:r>
+        <w:rPr>
+          <w:highlight w:val="yellow"/>
+        </w:rPr>
+      </w:pPr>
+      <w:r>
+        <w:rPr>
+          <w:highlight w:val="yellow"/>
+        </w:rPr>
         <w:t>zrušiť administration_view</w:t>
       </w:r>
+      <w:r>
+        <w:rPr>
+          <w:highlight w:val="yellow"/>
+        </w:rPr>
+        <w:t xml:space="preserve"> - </w:t>
+      </w:r>
+      <w:bookmarkStart w:id="0" w:name="_GoBack"/>
+      <w:r>
+        <w:rPr>
+          <w:b/>
+          <w:highlight w:val="yellow"/>
+        </w:rPr>
+        <w:t>DONE</w:t>
+      </w:r>
+      <w:bookmarkEnd w:id="0"/>
     </w:p>
     <w:p>
       <w:pPr>
-        <w:pStyle w:val="Odstavecseseznamem"/>
+        <w:pStyle w:val="ListParagraph"/>
         <w:numPr>
           <w:ilvl w:val="0"/>
           <w:numId w:val="1"/>
@@ -51,7 +78,7 @@
     </w:p>
     <w:p>
       <w:pPr>
-        <w:pStyle w:val="Odstavecseseznamem"/>
+        <w:pStyle w:val="ListParagraph"/>
         <w:numPr>
           <w:ilvl w:val="0"/>
           <w:numId w:val="1"/>
@@ -63,7 +90,7 @@
     </w:p>
     <w:p>
       <w:pPr>
-        <w:pStyle w:val="Odstavecseseznamem"/>
+        <w:pStyle w:val="ListParagraph"/>
         <w:numPr>
           <w:ilvl w:val="0"/>
           <w:numId w:val="1"/>
@@ -99,7 +126,7 @@
     </w:p>
     <w:p>
       <w:pPr>
-        <w:pStyle w:val="Odstavecseseznamem"/>
+        <w:pStyle w:val="ListParagraph"/>
         <w:numPr>
           <w:ilvl w:val="0"/>
           <w:numId w:val="1"/>
@@ -124,7 +151,21 @@
         <w:rPr>
           <w:lang w:val="en-US"/>
         </w:rPr>
-        <w:t>“payment_type”</w:t>
+        <w:t>“</w:t>
+      </w:r>
+      <w:proofErr w:type="spellStart"/>
+      <w:r>
+        <w:rPr>
+          <w:lang w:val="en-US"/>
+        </w:rPr>
+        <w:t>payment_type</w:t>
+      </w:r>
+      <w:proofErr w:type="spellEnd"/>
+      <w:r>
+        <w:rPr>
+          <w:lang w:val="en-US"/>
+        </w:rPr>
+        <w:t>”</w:t>
       </w:r>
       <w:r>
         <w:t>)</w:t>
@@ -132,7 +173,7 @@
     </w:p>
     <w:p>
       <w:pPr>
-        <w:pStyle w:val="Odstavecseseznamem"/>
+        <w:pStyle w:val="ListParagraph"/>
         <w:numPr>
           <w:ilvl w:val="0"/>
           <w:numId w:val="1"/>
@@ -141,8 +182,6 @@
       <w:r>
         <w:t>Pretestovať všetko a urobiť poriadok v testovacích dátach</w:t>
       </w:r>
-      <w:bookmarkStart w:id="0" w:name="_GoBack"/>
-      <w:bookmarkEnd w:id="0"/>
     </w:p>
     <w:sectPr>
       <w:pgSz w:w="11906" w:h="16838"/>
@@ -407,15 +446,15 @@
     <w:lsdException w:name="Bibliography" w:uiPriority="37"/>
     <w:lsdException w:name="TOC Heading" w:uiPriority="39" w:qFormat="1"/>
   </w:latentStyles>
-  <w:style w:type="paragraph" w:default="1" w:styleId="Normln">
+  <w:style w:type="paragraph" w:default="1" w:styleId="Normal">
     <w:name w:val="Normal"/>
     <w:qFormat/>
   </w:style>
-  <w:style w:type="paragraph" w:styleId="Nadpis1">
+  <w:style w:type="paragraph" w:styleId="Heading1">
     <w:name w:val="heading 1"/>
-    <w:basedOn w:val="Normln"/>
-    <w:next w:val="Normln"/>
-    <w:link w:val="Nadpis1Char"/>
+    <w:basedOn w:val="Normal"/>
+    <w:next w:val="Normal"/>
+    <w:link w:val="Heading1Char"/>
     <w:uiPriority w:val="9"/>
     <w:qFormat/>
     <w:rsid w:val="005446F3"/>
@@ -434,13 +473,13 @@
       <w:szCs w:val="28"/>
     </w:rPr>
   </w:style>
-  <w:style w:type="character" w:default="1" w:styleId="Standardnpsmoodstavce">
+  <w:style w:type="character" w:default="1" w:styleId="DefaultParagraphFont">
     <w:name w:val="Default Paragraph Font"/>
     <w:uiPriority w:val="1"/>
     <w:semiHidden/>
     <w:unhideWhenUsed/>
   </w:style>
-  <w:style w:type="table" w:default="1" w:styleId="Normlntabulka">
+  <w:style w:type="table" w:default="1" w:styleId="TableNormal">
     <w:name w:val="Normal Table"/>
     <w:uiPriority w:val="99"/>
     <w:semiHidden/>
@@ -455,16 +494,16 @@
       </w:tblCellMar>
     </w:tblPr>
   </w:style>
-  <w:style w:type="numbering" w:default="1" w:styleId="Bezseznamu">
+  <w:style w:type="numbering" w:default="1" w:styleId="NoList">
     <w:name w:val="No List"/>
     <w:uiPriority w:val="99"/>
     <w:semiHidden/>
     <w:unhideWhenUsed/>
   </w:style>
-  <w:style w:type="character" w:customStyle="1" w:styleId="Nadpis1Char">
-    <w:name w:val="Nadpis 1 Char"/>
-    <w:basedOn w:val="Standardnpsmoodstavce"/>
-    <w:link w:val="Nadpis1"/>
+  <w:style w:type="character" w:customStyle="1" w:styleId="Heading1Char">
+    <w:name w:val="Heading 1 Char"/>
+    <w:basedOn w:val="DefaultParagraphFont"/>
+    <w:link w:val="Heading1"/>
     <w:uiPriority w:val="9"/>
     <w:rsid w:val="005446F3"/>
     <w:rPr>
@@ -476,9 +515,9 @@
       <w:szCs w:val="28"/>
     </w:rPr>
   </w:style>
-  <w:style w:type="paragraph" w:styleId="Odstavecseseznamem">
+  <w:style w:type="paragraph" w:styleId="ListParagraph">
     <w:name w:val="List Paragraph"/>
-    <w:basedOn w:val="Normln"/>
+    <w:basedOn w:val="Normal"/>
     <w:uiPriority w:val="34"/>
     <w:qFormat/>
     <w:rsid w:val="005446F3"/>
@@ -646,15 +685,15 @@
     <w:lsdException w:name="Bibliography" w:uiPriority="37"/>
     <w:lsdException w:name="TOC Heading" w:uiPriority="39" w:qFormat="1"/>
   </w:latentStyles>
-  <w:style w:type="paragraph" w:default="1" w:styleId="Normln">
+  <w:style w:type="paragraph" w:default="1" w:styleId="Normal">
     <w:name w:val="Normal"/>
     <w:qFormat/>
   </w:style>
-  <w:style w:type="paragraph" w:styleId="Nadpis1">
+  <w:style w:type="paragraph" w:styleId="Heading1">
     <w:name w:val="heading 1"/>
-    <w:basedOn w:val="Normln"/>
-    <w:next w:val="Normln"/>
-    <w:link w:val="Nadpis1Char"/>
+    <w:basedOn w:val="Normal"/>
+    <w:next w:val="Normal"/>
+    <w:link w:val="Heading1Char"/>
     <w:uiPriority w:val="9"/>
     <w:qFormat/>
     <w:rsid w:val="005446F3"/>
@@ -673,13 +712,13 @@
       <w:szCs w:val="28"/>
     </w:rPr>
   </w:style>
-  <w:style w:type="character" w:default="1" w:styleId="Standardnpsmoodstavce">
+  <w:style w:type="character" w:default="1" w:styleId="DefaultParagraphFont">
     <w:name w:val="Default Paragraph Font"/>
     <w:uiPriority w:val="1"/>
     <w:semiHidden/>
     <w:unhideWhenUsed/>
   </w:style>
-  <w:style w:type="table" w:default="1" w:styleId="Normlntabulka">
+  <w:style w:type="table" w:default="1" w:styleId="TableNormal">
     <w:name w:val="Normal Table"/>
     <w:uiPriority w:val="99"/>
     <w:semiHidden/>
@@ -694,16 +733,16 @@
       </w:tblCellMar>
     </w:tblPr>
   </w:style>
-  <w:style w:type="numbering" w:default="1" w:styleId="Bezseznamu">
+  <w:style w:type="numbering" w:default="1" w:styleId="NoList">
     <w:name w:val="No List"/>
     <w:uiPriority w:val="99"/>
     <w:semiHidden/>
     <w:unhideWhenUsed/>
   </w:style>
-  <w:style w:type="character" w:customStyle="1" w:styleId="Nadpis1Char">
-    <w:name w:val="Nadpis 1 Char"/>
-    <w:basedOn w:val="Standardnpsmoodstavce"/>
-    <w:link w:val="Nadpis1"/>
+  <w:style w:type="character" w:customStyle="1" w:styleId="Heading1Char">
+    <w:name w:val="Heading 1 Char"/>
+    <w:basedOn w:val="DefaultParagraphFont"/>
+    <w:link w:val="Heading1"/>
     <w:uiPriority w:val="9"/>
     <w:rsid w:val="005446F3"/>
     <w:rPr>
@@ -715,9 +754,9 @@
       <w:szCs w:val="28"/>
     </w:rPr>
   </w:style>
-  <w:style w:type="paragraph" w:styleId="Odstavecseseznamem">
+  <w:style w:type="paragraph" w:styleId="ListParagraph">
     <w:name w:val="List Paragraph"/>
-    <w:basedOn w:val="Normln"/>
+    <w:basedOn w:val="Normal"/>
     <w:uiPriority w:val="34"/>
     <w:qFormat/>
     <w:rsid w:val="005446F3"/>

</xml_diff>

<commit_message>
Matej: - Vycistena DB - Upgradnuta autentifikacia pouzivatela - 2.Pridať novú rolu – potencionálny člen, vyhodiť ostatné role, ostáva iba člen a pot.člen - DONE
</commit_message>
<xml_diff>
--- a/documentation/Matej.docx
+++ b/documentation/Matej.docx
@@ -51,7 +51,6 @@
         </w:rPr>
         <w:t xml:space="preserve"> - </w:t>
       </w:r>
-      <w:bookmarkStart w:id="0" w:name="_GoBack"/>
       <w:r>
         <w:rPr>
           <w:b/>
@@ -59,7 +58,6 @@
         </w:rPr>
         <w:t>DONE</w:t>
       </w:r>
-      <w:bookmarkEnd w:id="0"/>
     </w:p>
     <w:p>
       <w:pPr>
@@ -68,12 +66,34 @@
           <w:ilvl w:val="0"/>
           <w:numId w:val="1"/>
         </w:numPr>
-      </w:pPr>
-      <w:r>
+        <w:rPr>
+          <w:highlight w:val="yellow"/>
+        </w:rPr>
+      </w:pPr>
+      <w:r>
+        <w:rPr>
+          <w:highlight w:val="yellow"/>
+        </w:rPr>
         <w:t>Pridať novú rolu – potencionálny člen</w:t>
       </w:r>
       <w:r>
+        <w:rPr>
+          <w:highlight w:val="yellow"/>
+        </w:rPr>
         <w:t>, vyhodiť ostatné role, ostáva iba člen a pot.člen</w:t>
+      </w:r>
+      <w:r>
+        <w:rPr>
+          <w:highlight w:val="yellow"/>
+        </w:rPr>
+        <w:t xml:space="preserve"> -</w:t>
+      </w:r>
+      <w:r>
+        <w:rPr>
+          <w:b/>
+          <w:highlight w:val="yellow"/>
+        </w:rPr>
+        <w:t xml:space="preserve"> DONE</w:t>
       </w:r>
     </w:p>
     <w:p>
@@ -85,7 +105,12 @@
         </w:numPr>
       </w:pPr>
       <w:r>
-        <w:t>dorobiť funkciu get_user_id, ktorá vráti id-čko prihláseného usera alebo null ak nie je nikto prihlásený</w:t>
+        <w:t>dorobiť funkciu get_user_id, ktorá vráti id-č</w:t>
+      </w:r>
+      <w:bookmarkStart w:id="0" w:name="_GoBack"/>
+      <w:bookmarkEnd w:id="0"/>
+      <w:r>
+        <w:t>ko prihláseného usera alebo null ak nie je nikto prihlásený</w:t>
       </w:r>
     </w:p>
     <w:p>

</xml_diff>

<commit_message>
Matej: 3. dorobiť funkciu get_user_id, ktorá vráti id-čko prihláseného usera alebo null ak nie je nikto prihlásený - DONE
</commit_message>
<xml_diff>
--- a/documentation/Matej.docx
+++ b/documentation/Matej.docx
@@ -103,15 +103,31 @@
           <w:ilvl w:val="0"/>
           <w:numId w:val="1"/>
         </w:numPr>
-      </w:pPr>
-      <w:r>
-        <w:t>dorobiť funkciu get_user_id, ktorá vráti id-č</w:t>
+        <w:rPr>
+          <w:highlight w:val="yellow"/>
+        </w:rPr>
+      </w:pPr>
+      <w:r>
+        <w:rPr>
+          <w:highlight w:val="yellow"/>
+        </w:rPr>
+        <w:t>dorobiť funkciu get_user_id, ktorá vráti id-čko prihláseného usera alebo null ak nie je nikto prihlásený</w:t>
+      </w:r>
+      <w:r>
+        <w:rPr>
+          <w:highlight w:val="yellow"/>
+        </w:rPr>
+        <w:t xml:space="preserve"> - </w:t>
       </w:r>
       <w:bookmarkStart w:id="0" w:name="_GoBack"/>
+      <w:r>
+        <w:rPr>
+          <w:b/>
+          <w:highlight w:val="yellow"/>
+        </w:rPr>
+        <w:t>DONE</w:t>
+      </w:r>
       <w:bookmarkEnd w:id="0"/>
-      <w:r>
-        <w:t>ko prihláseného usera alebo null ak nie je nikto prihlásený</w:t>
-      </w:r>
     </w:p>
     <w:p>
       <w:pPr>

</xml_diff>

<commit_message>
Matej: 4. Prerobit priority ciselne (strojove) na pisane (ludske) - DONE
</commit_message>
<xml_diff>
--- a/documentation/Matej.docx
+++ b/documentation/Matej.docx
@@ -117,9 +117,59 @@
         <w:rPr>
           <w:highlight w:val="yellow"/>
         </w:rPr>
+        <w:t xml:space="preserve"> </w:t>
+      </w:r>
+      <w:r>
+        <w:rPr>
+          <w:highlight w:val="yellow"/>
+        </w:rPr>
+        <w:t>–</w:t>
+      </w:r>
+      <w:r>
+        <w:rPr>
+          <w:highlight w:val="yellow"/>
+        </w:rPr>
+        <w:t xml:space="preserve"> </w:t>
+      </w:r>
+      <w:r>
+        <w:rPr>
+          <w:b/>
+          <w:highlight w:val="yellow"/>
+        </w:rPr>
+        <w:t>DONE</w:t>
+      </w:r>
+    </w:p>
+    <w:p>
+      <w:pPr>
+        <w:pStyle w:val="ListParagraph"/>
+        <w:numPr>
+          <w:ilvl w:val="0"/>
+          <w:numId w:val="1"/>
+        </w:numPr>
+        <w:rPr>
+          <w:highlight w:val="yellow"/>
+        </w:rPr>
+      </w:pPr>
+      <w:r>
+        <w:rPr>
+          <w:highlight w:val="yellow"/>
+        </w:rPr>
+        <w:t>Prerobit priority ciselne (strojove) na pis</w:t>
+      </w:r>
+      <w:bookmarkStart w:id="0" w:name="_GoBack"/>
+      <w:bookmarkEnd w:id="0"/>
+      <w:r>
+        <w:rPr>
+          <w:highlight w:val="yellow"/>
+        </w:rPr>
+        <w:t>ane (ludske)</w:t>
+      </w:r>
+      <w:r>
+        <w:rPr>
+          <w:highlight w:val="yellow"/>
+        </w:rPr>
         <w:t xml:space="preserve"> - </w:t>
       </w:r>
-      <w:bookmarkStart w:id="0" w:name="_GoBack"/>
       <w:r>
         <w:rPr>
           <w:b/>
@@ -127,7 +177,6 @@
         </w:rPr>
         <w:t>DONE</w:t>
       </w:r>
-      <w:bookmarkEnd w:id="0"/>
     </w:p>
     <w:p>
       <w:pPr>

</xml_diff>

<commit_message>
Matej: 5. upraviť db model – v tabuľke fin_redistributes upraviť fk user_id na payment_id - DONE 6. doplniť do tabuľky payments info, či sa jedná o dobrovoľný príspevok alebo členské (nejaký tinyint, nazvi ho pls “payment_type”) - DONE
</commit_message>
<xml_diff>
--- a/documentation/Matej.docx
+++ b/documentation/Matej.docx
@@ -154,15 +154,7 @@
         <w:rPr>
           <w:highlight w:val="yellow"/>
         </w:rPr>
-        <w:t>Prerobit priority ciselne (strojove) na pis</w:t>
-      </w:r>
-      <w:bookmarkStart w:id="0" w:name="_GoBack"/>
-      <w:bookmarkEnd w:id="0"/>
-      <w:r>
-        <w:rPr>
-          <w:highlight w:val="yellow"/>
-        </w:rPr>
-        <w:t>ane (ludske)</w:t>
+        <w:t>Prerobit priority ciselne (strojove) na pisane (ludske)</w:t>
       </w:r>
       <w:r>
         <w:rPr>
@@ -185,33 +177,62 @@
           <w:ilvl w:val="0"/>
           <w:numId w:val="1"/>
         </w:numPr>
-      </w:pPr>
-      <w:r>
+        <w:rPr>
+          <w:highlight w:val="yellow"/>
+        </w:rPr>
+      </w:pPr>
+      <w:r>
+        <w:rPr>
+          <w:highlight w:val="yellow"/>
+        </w:rPr>
         <w:t xml:space="preserve">upraviť db model – v tabuľke </w:t>
       </w:r>
       <w:r>
         <w:rPr>
           <w:i/>
+          <w:highlight w:val="yellow"/>
         </w:rPr>
         <w:t>fin_redistributes</w:t>
       </w:r>
       <w:r>
+        <w:rPr>
+          <w:highlight w:val="yellow"/>
+        </w:rPr>
         <w:t xml:space="preserve"> upraviť fk </w:t>
       </w:r>
       <w:r>
         <w:rPr>
           <w:i/>
+          <w:highlight w:val="yellow"/>
         </w:rPr>
         <w:t>user_id</w:t>
       </w:r>
       <w:r>
+        <w:rPr>
+          <w:highlight w:val="yellow"/>
+        </w:rPr>
         <w:t xml:space="preserve"> na </w:t>
       </w:r>
       <w:r>
         <w:rPr>
           <w:i/>
+          <w:highlight w:val="yellow"/>
         </w:rPr>
         <w:t>payment_id</w:t>
+      </w:r>
+      <w:r>
+        <w:rPr>
+          <w:i/>
+          <w:highlight w:val="yellow"/>
+        </w:rPr>
+        <w:t xml:space="preserve"> - </w:t>
+      </w:r>
+      <w:r>
+        <w:rPr>
+          <w:b/>
+          <w:highlight w:val="yellow"/>
+        </w:rPr>
+        <w:t>DONE</w:t>
       </w:r>
     </w:p>
     <w:p>
@@ -221,24 +242,40 @@
           <w:ilvl w:val="0"/>
           <w:numId w:val="1"/>
         </w:numPr>
-      </w:pPr>
-      <w:r>
+        <w:rPr>
+          <w:highlight w:val="yellow"/>
+        </w:rPr>
+      </w:pPr>
+      <w:bookmarkStart w:id="0" w:name="_GoBack"/>
+      <w:bookmarkEnd w:id="0"/>
+      <w:r>
+        <w:rPr>
+          <w:highlight w:val="yellow"/>
+        </w:rPr>
         <w:t xml:space="preserve">doplniť do tabuľky </w:t>
       </w:r>
       <w:r>
         <w:rPr>
           <w:i/>
+          <w:highlight w:val="yellow"/>
         </w:rPr>
         <w:t>payments</w:t>
       </w:r>
       <w:r>
+        <w:rPr>
+          <w:highlight w:val="yellow"/>
+        </w:rPr>
         <w:t xml:space="preserve"> info, či sa jedná o dobrovoľný príspevok alebo členské (nejaký tinyint</w:t>
       </w:r>
       <w:r>
+        <w:rPr>
+          <w:highlight w:val="yellow"/>
+        </w:rPr>
         <w:t xml:space="preserve">, nazvi ho pls </w:t>
       </w:r>
       <w:r>
         <w:rPr>
+          <w:highlight w:val="yellow"/>
           <w:lang w:val="en-US"/>
         </w:rPr>
         <w:t>“</w:t>
@@ -246,6 +283,7 @@
       <w:proofErr w:type="spellStart"/>
       <w:r>
         <w:rPr>
+          <w:highlight w:val="yellow"/>
           <w:lang w:val="en-US"/>
         </w:rPr>
         <w:t>payment_type</w:t>
@@ -253,12 +291,29 @@
       <w:proofErr w:type="spellEnd"/>
       <w:r>
         <w:rPr>
+          <w:highlight w:val="yellow"/>
           <w:lang w:val="en-US"/>
         </w:rPr>
         <w:t>”</w:t>
       </w:r>
       <w:r>
+        <w:rPr>
+          <w:highlight w:val="yellow"/>
+        </w:rPr>
         <w:t>)</w:t>
+      </w:r>
+      <w:r>
+        <w:rPr>
+          <w:highlight w:val="yellow"/>
+        </w:rPr>
+        <w:t xml:space="preserve"> - </w:t>
+      </w:r>
+      <w:r>
+        <w:rPr>
+          <w:b/>
+          <w:highlight w:val="yellow"/>
+        </w:rPr>
+        <w:t>DONE</w:t>
       </w:r>
     </w:p>
     <w:p>

</xml_diff>

<commit_message>
Stevo: payment_add/edit view, get_payment_detail, nove issue, update dokumentacia
</commit_message>
<xml_diff>
--- a/documentation/Matej.docx
+++ b/documentation/Matej.docx
@@ -4,7 +4,7 @@
   <w:body>
     <w:p>
       <w:pPr>
-        <w:pStyle w:val="Heading1"/>
+        <w:pStyle w:val="Nadpis1"/>
       </w:pPr>
       <w:r>
         <w:t>Matej</w:t>
@@ -12,7 +12,7 @@
     </w:p>
     <w:p>
       <w:pPr>
-        <w:pStyle w:val="ListParagraph"/>
+        <w:pStyle w:val="Odstavecseseznamem"/>
         <w:numPr>
           <w:ilvl w:val="0"/>
           <w:numId w:val="1"/>
@@ -30,7 +30,7 @@
     </w:p>
     <w:p>
       <w:pPr>
-        <w:pStyle w:val="ListParagraph"/>
+        <w:pStyle w:val="Odstavecseseznamem"/>
         <w:numPr>
           <w:ilvl w:val="1"/>
           <w:numId w:val="1"/>
@@ -61,7 +61,7 @@
     </w:p>
     <w:p>
       <w:pPr>
-        <w:pStyle w:val="ListParagraph"/>
+        <w:pStyle w:val="Odstavecseseznamem"/>
         <w:numPr>
           <w:ilvl w:val="0"/>
           <w:numId w:val="1"/>
@@ -98,7 +98,7 @@
     </w:p>
     <w:p>
       <w:pPr>
-        <w:pStyle w:val="ListParagraph"/>
+        <w:pStyle w:val="Odstavecseseznamem"/>
         <w:numPr>
           <w:ilvl w:val="0"/>
           <w:numId w:val="1"/>
@@ -141,7 +141,7 @@
     </w:p>
     <w:p>
       <w:pPr>
-        <w:pStyle w:val="ListParagraph"/>
+        <w:pStyle w:val="Odstavecseseznamem"/>
         <w:numPr>
           <w:ilvl w:val="0"/>
           <w:numId w:val="1"/>
@@ -172,7 +172,7 @@
     </w:p>
     <w:p>
       <w:pPr>
-        <w:pStyle w:val="ListParagraph"/>
+        <w:pStyle w:val="Odstavecseseznamem"/>
         <w:numPr>
           <w:ilvl w:val="0"/>
           <w:numId w:val="1"/>
@@ -237,7 +237,7 @@
     </w:p>
     <w:p>
       <w:pPr>
-        <w:pStyle w:val="ListParagraph"/>
+        <w:pStyle w:val="Odstavecseseznamem"/>
         <w:numPr>
           <w:ilvl w:val="0"/>
           <w:numId w:val="1"/>
@@ -246,79 +246,87 @@
           <w:highlight w:val="yellow"/>
         </w:rPr>
       </w:pPr>
+      <w:r>
+        <w:rPr>
+          <w:highlight w:val="yellow"/>
+        </w:rPr>
+        <w:t xml:space="preserve">doplniť do tabuľky </w:t>
+      </w:r>
+      <w:r>
+        <w:rPr>
+          <w:i/>
+          <w:highlight w:val="yellow"/>
+        </w:rPr>
+        <w:t>payments</w:t>
+      </w:r>
+      <w:r>
+        <w:rPr>
+          <w:highlight w:val="yellow"/>
+        </w:rPr>
+        <w:t xml:space="preserve"> info, či sa jedná o dobrovoľný príspevok alebo členské (nejaký tinyint</w:t>
+      </w:r>
+      <w:r>
+        <w:rPr>
+          <w:highlight w:val="yellow"/>
+        </w:rPr>
+        <w:t xml:space="preserve">, nazvi ho pls </w:t>
+      </w:r>
+      <w:r>
+        <w:rPr>
+          <w:highlight w:val="yellow"/>
+          <w:lang w:val="en-US"/>
+        </w:rPr>
+        <w:t>“payment_type”</w:t>
+      </w:r>
+      <w:r>
+        <w:rPr>
+          <w:highlight w:val="yellow"/>
+        </w:rPr>
+        <w:t>)</w:t>
+      </w:r>
+      <w:r>
+        <w:rPr>
+          <w:highlight w:val="yellow"/>
+        </w:rPr>
+        <w:t xml:space="preserve"> </w:t>
+      </w:r>
+      <w:r>
+        <w:rPr>
+          <w:highlight w:val="yellow"/>
+        </w:rPr>
+        <w:t>–</w:t>
+      </w:r>
+      <w:r>
+        <w:rPr>
+          <w:highlight w:val="yellow"/>
+        </w:rPr>
+        <w:t xml:space="preserve"> </w:t>
+      </w:r>
+      <w:r>
+        <w:rPr>
+          <w:b/>
+          <w:highlight w:val="yellow"/>
+        </w:rPr>
+        <w:t>DONE</w:t>
+      </w:r>
+    </w:p>
+    <w:p>
+      <w:pPr>
+        <w:pStyle w:val="Odstavecseseznamem"/>
+        <w:numPr>
+          <w:ilvl w:val="0"/>
+          <w:numId w:val="1"/>
+        </w:numPr>
+      </w:pPr>
+      <w:r>
+        <w:t>Zmeniť v db users.phone z int na string</w:t>
+      </w:r>
       <w:bookmarkStart w:id="0" w:name="_GoBack"/>
       <w:bookmarkEnd w:id="0"/>
-      <w:r>
-        <w:rPr>
-          <w:highlight w:val="yellow"/>
-        </w:rPr>
-        <w:t xml:space="preserve">doplniť do tabuľky </w:t>
-      </w:r>
-      <w:r>
-        <w:rPr>
-          <w:i/>
-          <w:highlight w:val="yellow"/>
-        </w:rPr>
-        <w:t>payments</w:t>
-      </w:r>
-      <w:r>
-        <w:rPr>
-          <w:highlight w:val="yellow"/>
-        </w:rPr>
-        <w:t xml:space="preserve"> info, či sa jedná o dobrovoľný príspevok alebo členské (nejaký tinyint</w:t>
-      </w:r>
-      <w:r>
-        <w:rPr>
-          <w:highlight w:val="yellow"/>
-        </w:rPr>
-        <w:t xml:space="preserve">, nazvi ho pls </w:t>
-      </w:r>
-      <w:r>
-        <w:rPr>
-          <w:highlight w:val="yellow"/>
-          <w:lang w:val="en-US"/>
-        </w:rPr>
-        <w:t>“</w:t>
-      </w:r>
-      <w:proofErr w:type="spellStart"/>
-      <w:r>
-        <w:rPr>
-          <w:highlight w:val="yellow"/>
-          <w:lang w:val="en-US"/>
-        </w:rPr>
-        <w:t>payment_type</w:t>
-      </w:r>
-      <w:proofErr w:type="spellEnd"/>
-      <w:r>
-        <w:rPr>
-          <w:highlight w:val="yellow"/>
-          <w:lang w:val="en-US"/>
-        </w:rPr>
-        <w:t>”</w:t>
-      </w:r>
-      <w:r>
-        <w:rPr>
-          <w:highlight w:val="yellow"/>
-        </w:rPr>
-        <w:t>)</w:t>
-      </w:r>
-      <w:r>
-        <w:rPr>
-          <w:highlight w:val="yellow"/>
-        </w:rPr>
-        <w:t xml:space="preserve"> - </w:t>
-      </w:r>
-      <w:r>
-        <w:rPr>
-          <w:b/>
-          <w:highlight w:val="yellow"/>
-        </w:rPr>
-        <w:t>DONE</w:t>
-      </w:r>
     </w:p>
     <w:p>
       <w:pPr>
-        <w:pStyle w:val="ListParagraph"/>
+        <w:pStyle w:val="Odstavecseseznamem"/>
         <w:numPr>
           <w:ilvl w:val="0"/>
           <w:numId w:val="1"/>
@@ -591,15 +599,15 @@
     <w:lsdException w:name="Bibliography" w:uiPriority="37"/>
     <w:lsdException w:name="TOC Heading" w:uiPriority="39" w:qFormat="1"/>
   </w:latentStyles>
-  <w:style w:type="paragraph" w:default="1" w:styleId="Normal">
+  <w:style w:type="paragraph" w:default="1" w:styleId="Normln">
     <w:name w:val="Normal"/>
     <w:qFormat/>
   </w:style>
-  <w:style w:type="paragraph" w:styleId="Heading1">
+  <w:style w:type="paragraph" w:styleId="Nadpis1">
     <w:name w:val="heading 1"/>
-    <w:basedOn w:val="Normal"/>
-    <w:next w:val="Normal"/>
-    <w:link w:val="Heading1Char"/>
+    <w:basedOn w:val="Normln"/>
+    <w:next w:val="Normln"/>
+    <w:link w:val="Nadpis1Char"/>
     <w:uiPriority w:val="9"/>
     <w:qFormat/>
     <w:rsid w:val="005446F3"/>
@@ -618,13 +626,13 @@
       <w:szCs w:val="28"/>
     </w:rPr>
   </w:style>
-  <w:style w:type="character" w:default="1" w:styleId="DefaultParagraphFont">
+  <w:style w:type="character" w:default="1" w:styleId="Standardnpsmoodstavce">
     <w:name w:val="Default Paragraph Font"/>
     <w:uiPriority w:val="1"/>
     <w:semiHidden/>
     <w:unhideWhenUsed/>
   </w:style>
-  <w:style w:type="table" w:default="1" w:styleId="TableNormal">
+  <w:style w:type="table" w:default="1" w:styleId="Normlntabulka">
     <w:name w:val="Normal Table"/>
     <w:uiPriority w:val="99"/>
     <w:semiHidden/>
@@ -639,16 +647,16 @@
       </w:tblCellMar>
     </w:tblPr>
   </w:style>
-  <w:style w:type="numbering" w:default="1" w:styleId="NoList">
+  <w:style w:type="numbering" w:default="1" w:styleId="Bezseznamu">
     <w:name w:val="No List"/>
     <w:uiPriority w:val="99"/>
     <w:semiHidden/>
     <w:unhideWhenUsed/>
   </w:style>
-  <w:style w:type="character" w:customStyle="1" w:styleId="Heading1Char">
-    <w:name w:val="Heading 1 Char"/>
-    <w:basedOn w:val="DefaultParagraphFont"/>
-    <w:link w:val="Heading1"/>
+  <w:style w:type="character" w:customStyle="1" w:styleId="Nadpis1Char">
+    <w:name w:val="Nadpis 1 Char"/>
+    <w:basedOn w:val="Standardnpsmoodstavce"/>
+    <w:link w:val="Nadpis1"/>
     <w:uiPriority w:val="9"/>
     <w:rsid w:val="005446F3"/>
     <w:rPr>
@@ -660,9 +668,9 @@
       <w:szCs w:val="28"/>
     </w:rPr>
   </w:style>
-  <w:style w:type="paragraph" w:styleId="ListParagraph">
+  <w:style w:type="paragraph" w:styleId="Odstavecseseznamem">
     <w:name w:val="List Paragraph"/>
-    <w:basedOn w:val="Normal"/>
+    <w:basedOn w:val="Normln"/>
     <w:uiPriority w:val="34"/>
     <w:qFormat/>
     <w:rsid w:val="005446F3"/>
@@ -830,15 +838,15 @@
     <w:lsdException w:name="Bibliography" w:uiPriority="37"/>
     <w:lsdException w:name="TOC Heading" w:uiPriority="39" w:qFormat="1"/>
   </w:latentStyles>
-  <w:style w:type="paragraph" w:default="1" w:styleId="Normal">
+  <w:style w:type="paragraph" w:default="1" w:styleId="Normln">
     <w:name w:val="Normal"/>
     <w:qFormat/>
   </w:style>
-  <w:style w:type="paragraph" w:styleId="Heading1">
+  <w:style w:type="paragraph" w:styleId="Nadpis1">
     <w:name w:val="heading 1"/>
-    <w:basedOn w:val="Normal"/>
-    <w:next w:val="Normal"/>
-    <w:link w:val="Heading1Char"/>
+    <w:basedOn w:val="Normln"/>
+    <w:next w:val="Normln"/>
+    <w:link w:val="Nadpis1Char"/>
     <w:uiPriority w:val="9"/>
     <w:qFormat/>
     <w:rsid w:val="005446F3"/>
@@ -857,13 +865,13 @@
       <w:szCs w:val="28"/>
     </w:rPr>
   </w:style>
-  <w:style w:type="character" w:default="1" w:styleId="DefaultParagraphFont">
+  <w:style w:type="character" w:default="1" w:styleId="Standardnpsmoodstavce">
     <w:name w:val="Default Paragraph Font"/>
     <w:uiPriority w:val="1"/>
     <w:semiHidden/>
     <w:unhideWhenUsed/>
   </w:style>
-  <w:style w:type="table" w:default="1" w:styleId="TableNormal">
+  <w:style w:type="table" w:default="1" w:styleId="Normlntabulka">
     <w:name w:val="Normal Table"/>
     <w:uiPriority w:val="99"/>
     <w:semiHidden/>
@@ -878,16 +886,16 @@
       </w:tblCellMar>
     </w:tblPr>
   </w:style>
-  <w:style w:type="numbering" w:default="1" w:styleId="NoList">
+  <w:style w:type="numbering" w:default="1" w:styleId="Bezseznamu">
     <w:name w:val="No List"/>
     <w:uiPriority w:val="99"/>
     <w:semiHidden/>
     <w:unhideWhenUsed/>
   </w:style>
-  <w:style w:type="character" w:customStyle="1" w:styleId="Heading1Char">
-    <w:name w:val="Heading 1 Char"/>
-    <w:basedOn w:val="DefaultParagraphFont"/>
-    <w:link w:val="Heading1"/>
+  <w:style w:type="character" w:customStyle="1" w:styleId="Nadpis1Char">
+    <w:name w:val="Nadpis 1 Char"/>
+    <w:basedOn w:val="Standardnpsmoodstavce"/>
+    <w:link w:val="Nadpis1"/>
     <w:uiPriority w:val="9"/>
     <w:rsid w:val="005446F3"/>
     <w:rPr>
@@ -899,9 +907,9 @@
       <w:szCs w:val="28"/>
     </w:rPr>
   </w:style>
-  <w:style w:type="paragraph" w:styleId="ListParagraph">
+  <w:style w:type="paragraph" w:styleId="Odstavecseseznamem">
     <w:name w:val="List Paragraph"/>
-    <w:basedOn w:val="Normal"/>
+    <w:basedOn w:val="Normln"/>
     <w:uiPriority w:val="34"/>
     <w:qFormat/>
     <w:rsid w:val="005446F3"/>

</xml_diff>